<commit_message>
primera subida de la tesis
</commit_message>
<xml_diff>
--- a/TesisV.1.0.docx
+++ b/TesisV.1.0.docx
@@ -141,7 +141,7 @@
         <w:jc w:val="center"/>
         <w:rPr>
           <w:rFonts w:ascii="Times New Roman" w:hAnsi="Times New Roman" w:cs="Times New Roman"/>
-          <w:sz w:val="20"/>
+          <w:sz w:val="24"/>
         </w:rPr>
       </w:pPr>
     </w:p>
@@ -151,7 +151,17 @@
         <w:jc w:val="center"/>
         <w:rPr>
           <w:rFonts w:ascii="Times New Roman" w:hAnsi="Times New Roman" w:cs="Times New Roman"/>
-          <w:sz w:val="20"/>
+          <w:sz w:val="24"/>
+        </w:rPr>
+      </w:pPr>
+    </w:p>
+    <w:p>
+      <w:pPr>
+        <w:spacing w:after="0" w:line="360" w:lineRule="auto"/>
+        <w:jc w:val="center"/>
+        <w:rPr>
+          <w:rFonts w:ascii="Times New Roman" w:hAnsi="Times New Roman" w:cs="Times New Roman"/>
+          <w:sz w:val="24"/>
         </w:rPr>
       </w:pPr>
     </w:p>
@@ -424,42 +434,21 @@
     <w:p>
       <w:pPr>
         <w:spacing w:after="0" w:line="360" w:lineRule="auto"/>
-        <w:jc w:val="right"/>
+        <w:jc w:val="center"/>
         <w:rPr>
           <w:rFonts w:ascii="Times New Roman" w:hAnsi="Times New Roman" w:cs="Times New Roman"/>
           <w:sz w:val="24"/>
           <w:szCs w:val="24"/>
         </w:rPr>
       </w:pPr>
-    </w:p>
-    <w:p>
-      <w:pPr>
-        <w:spacing w:after="0" w:line="360" w:lineRule="auto"/>
-        <w:jc w:val="center"/>
-        <w:rPr>
-          <w:rFonts w:ascii="Times New Roman" w:hAnsi="Times New Roman" w:cs="Times New Roman"/>
+      <w:r>
+        <w:rPr>
+          <w:rFonts w:ascii="Times New Roman" w:eastAsia="Times New Roman" w:hAnsi="Times New Roman" w:cs="Times New Roman"/>
           <w:sz w:val="24"/>
           <w:szCs w:val="24"/>
         </w:rPr>
-      </w:pPr>
-      <w:r>
-        <w:rPr>
-          <w:rFonts w:ascii="Times New Roman" w:eastAsia="Times New Roman" w:hAnsi="Times New Roman" w:cs="Times New Roman"/>
-          <w:sz w:val="24"/>
-          <w:szCs w:val="24"/>
-        </w:rPr>
         <w:t>San Cristóbal, Mayo del 2015.</w:t>
       </w:r>
-    </w:p>
-    <w:p>
-      <w:pPr>
-        <w:jc w:val="center"/>
-        <w:rPr>
-          <w:rFonts w:ascii="Times New Roman" w:hAnsi="Times New Roman" w:cs="Times New Roman"/>
-          <w:sz w:val="24"/>
-          <w:szCs w:val="24"/>
-        </w:rPr>
-      </w:pPr>
     </w:p>
     <w:p>
       <w:pPr>
@@ -2520,22 +2509,13 @@
         </w:rPr>
         <w:t xml:space="preserve">distintos hasta concluir </w:t>
       </w:r>
-      <w:proofErr w:type="gramStart"/>
       <w:r>
         <w:rPr>
           <w:rFonts w:ascii="Times New Roman" w:eastAsia="Times New Roman" w:hAnsi="Times New Roman" w:cs="Times New Roman"/>
           <w:sz w:val="24"/>
         </w:rPr>
         <w:lastRenderedPageBreak/>
-        <w:t>en</w:t>
-      </w:r>
-      <w:proofErr w:type="gramEnd"/>
-      <w:r>
-        <w:rPr>
-          <w:rFonts w:ascii="Times New Roman" w:eastAsia="Times New Roman" w:hAnsi="Times New Roman" w:cs="Times New Roman"/>
-          <w:sz w:val="24"/>
-        </w:rPr>
-        <w:t xml:space="preserve"> la técnica de </w:t>
+        <w:t xml:space="preserve">en la técnica de </w:t>
       </w:r>
       <w:proofErr w:type="spellStart"/>
       <w:r>
@@ -3538,6 +3518,8 @@
           <w:szCs w:val="24"/>
         </w:rPr>
       </w:pPr>
+      <w:bookmarkStart w:id="0" w:name="_GoBack"/>
+      <w:bookmarkEnd w:id="0"/>
     </w:p>
     <w:p>
       <w:pPr>
@@ -3590,22 +3572,12 @@
       <w:pPr>
         <w:spacing w:after="0" w:line="360" w:lineRule="auto"/>
         <w:jc w:val="both"/>
-        <w:rPr>
-          <w:rFonts w:ascii="Times New Roman" w:hAnsi="Times New Roman" w:cs="Times New Roman"/>
-          <w:sz w:val="24"/>
-          <w:szCs w:val="24"/>
-        </w:rPr>
-      </w:pPr>
-    </w:p>
-    <w:p>
-      <w:pPr>
-        <w:spacing w:after="0" w:line="360" w:lineRule="auto"/>
-        <w:jc w:val="both"/>
-        <w:rPr>
-          <w:rFonts w:ascii="Times New Roman" w:hAnsi="Times New Roman" w:cs="Times New Roman"/>
-          <w:sz w:val="24"/>
-          <w:szCs w:val="24"/>
-        </w:rPr>
+      </w:pPr>
+    </w:p>
+    <w:p>
+      <w:pPr>
+        <w:spacing w:after="0" w:line="360" w:lineRule="auto"/>
+        <w:jc w:val="both"/>
       </w:pPr>
     </w:p>
     <w:p>
@@ -3665,15 +3637,7 @@
         <w:t xml:space="preserve">Es un algoritmo para medir la similitud entre dos secuencias que pueden variar en el tiempo o la velocidad. El algoritmo es aplicado a secuencias de video, audio y hasta gráficos. </w:t>
       </w:r>
     </w:p>
-    <w:p>
-      <w:pPr>
-        <w:rPr>
-          <w:rFonts w:ascii="Times New Roman" w:hAnsi="Times New Roman" w:cs="Times New Roman"/>
-          <w:sz w:val="24"/>
-          <w:szCs w:val="24"/>
-        </w:rPr>
-      </w:pPr>
-    </w:p>
+    <w:p/>
     <w:p>
       <w:r>
         <w:rPr>
@@ -4026,33 +3990,15 @@
         <w:br w:type="page"/>
       </w:r>
     </w:p>
-    <w:p>
-      <w:pPr>
-        <w:rPr>
-          <w:rFonts w:ascii="Times New Roman" w:hAnsi="Times New Roman" w:cs="Times New Roman"/>
-          <w:sz w:val="24"/>
-          <w:szCs w:val="24"/>
-        </w:rPr>
-      </w:pPr>
-    </w:p>
+    <w:p/>
     <w:p>
       <w:pPr>
         <w:jc w:val="center"/>
-        <w:rPr>
-          <w:rFonts w:ascii="Times New Roman" w:hAnsi="Times New Roman" w:cs="Times New Roman"/>
-          <w:sz w:val="24"/>
-          <w:szCs w:val="24"/>
-        </w:rPr>
       </w:pPr>
     </w:p>
     <w:p>
       <w:pPr>
         <w:jc w:val="center"/>
-        <w:rPr>
-          <w:rFonts w:ascii="Times New Roman" w:hAnsi="Times New Roman" w:cs="Times New Roman"/>
-          <w:sz w:val="24"/>
-          <w:szCs w:val="24"/>
-        </w:rPr>
       </w:pPr>
     </w:p>
     <w:p>
@@ -4086,29 +4032,18 @@
       <w:pPr>
         <w:spacing w:after="0" w:line="360" w:lineRule="auto"/>
         <w:jc w:val="center"/>
-        <w:rPr>
-          <w:rFonts w:ascii="Times New Roman" w:hAnsi="Times New Roman" w:cs="Times New Roman"/>
-          <w:sz w:val="24"/>
-          <w:szCs w:val="24"/>
-        </w:rPr>
       </w:pPr>
     </w:p>
     <w:p>
       <w:pPr>
         <w:spacing w:after="0" w:line="360" w:lineRule="auto"/>
         <w:jc w:val="center"/>
-        <w:rPr>
-          <w:rFonts w:ascii="Times New Roman" w:hAnsi="Times New Roman" w:cs="Times New Roman"/>
-          <w:sz w:val="24"/>
-          <w:szCs w:val="24"/>
-        </w:rPr>
       </w:pPr>
       <w:r>
         <w:rPr>
           <w:rFonts w:ascii="Times New Roman" w:eastAsia="Times New Roman" w:hAnsi="Times New Roman" w:cs="Times New Roman"/>
           <w:b/>
           <w:sz w:val="24"/>
-          <w:szCs w:val="24"/>
         </w:rPr>
         <w:t>Tipo de Investigación</w:t>
       </w:r>
@@ -4117,11 +4052,6 @@
       <w:pPr>
         <w:spacing w:after="0" w:line="360" w:lineRule="auto"/>
         <w:jc w:val="center"/>
-        <w:rPr>
-          <w:rFonts w:ascii="Times New Roman" w:hAnsi="Times New Roman" w:cs="Times New Roman"/>
-          <w:sz w:val="24"/>
-          <w:szCs w:val="24"/>
-        </w:rPr>
       </w:pPr>
     </w:p>
     <w:p>
@@ -4177,11 +4107,6 @@
         <w:spacing w:after="0" w:line="240" w:lineRule="auto"/>
         <w:ind w:left="1134" w:right="1133"/>
         <w:jc w:val="both"/>
-        <w:rPr>
-          <w:rFonts w:ascii="Times New Roman" w:hAnsi="Times New Roman" w:cs="Times New Roman"/>
-          <w:sz w:val="24"/>
-          <w:szCs w:val="24"/>
-        </w:rPr>
       </w:pPr>
     </w:p>
     <w:p>
@@ -4203,17 +4128,11 @@
         <w:spacing w:after="0" w:line="360" w:lineRule="auto"/>
         <w:ind w:firstLine="708"/>
         <w:jc w:val="both"/>
-        <w:rPr>
-          <w:rFonts w:ascii="Times New Roman" w:hAnsi="Times New Roman" w:cs="Times New Roman"/>
-          <w:sz w:val="24"/>
-          <w:szCs w:val="24"/>
-        </w:rPr>
-      </w:pPr>
-      <w:r>
-        <w:rPr>
-          <w:rFonts w:ascii="Times New Roman" w:eastAsia="Times New Roman" w:hAnsi="Times New Roman" w:cs="Times New Roman"/>
-          <w:sz w:val="24"/>
-          <w:szCs w:val="24"/>
+      </w:pPr>
+      <w:r>
+        <w:rPr>
+          <w:rFonts w:ascii="Times New Roman" w:eastAsia="Times New Roman" w:hAnsi="Times New Roman" w:cs="Times New Roman"/>
+          <w:sz w:val="24"/>
         </w:rPr>
         <w:t xml:space="preserve"> </w:t>
       </w:r>
@@ -4237,11 +4156,6 @@
         <w:spacing w:after="0" w:line="360" w:lineRule="auto"/>
         <w:ind w:firstLine="708"/>
         <w:jc w:val="center"/>
-        <w:rPr>
-          <w:rFonts w:ascii="Times New Roman" w:hAnsi="Times New Roman" w:cs="Times New Roman"/>
-          <w:sz w:val="24"/>
-          <w:szCs w:val="24"/>
-        </w:rPr>
       </w:pPr>
     </w:p>
     <w:p>
@@ -4301,11 +4215,6 @@
         <w:spacing w:after="0" w:line="360" w:lineRule="auto"/>
         <w:ind w:firstLine="708"/>
         <w:jc w:val="center"/>
-        <w:rPr>
-          <w:rFonts w:ascii="Times New Roman" w:hAnsi="Times New Roman" w:cs="Times New Roman"/>
-          <w:sz w:val="24"/>
-          <w:szCs w:val="24"/>
-        </w:rPr>
       </w:pPr>
     </w:p>
     <w:p>
@@ -4422,11 +4331,6 @@
         <w:spacing w:after="0" w:line="360" w:lineRule="auto"/>
         <w:ind w:left="720"/>
         <w:jc w:val="both"/>
-        <w:rPr>
-          <w:rFonts w:ascii="Times New Roman" w:hAnsi="Times New Roman" w:cs="Times New Roman"/>
-          <w:sz w:val="24"/>
-          <w:szCs w:val="24"/>
-        </w:rPr>
       </w:pPr>
     </w:p>
     <w:p>
@@ -4460,11 +4364,6 @@
     <w:p>
       <w:pPr>
         <w:spacing w:after="0" w:line="360" w:lineRule="auto"/>
-        <w:rPr>
-          <w:rFonts w:ascii="Times New Roman" w:hAnsi="Times New Roman" w:cs="Times New Roman"/>
-          <w:sz w:val="24"/>
-          <w:szCs w:val="24"/>
-        </w:rPr>
       </w:pPr>
     </w:p>
     <w:p>
@@ -4578,11 +4477,6 @@
     <w:p>
       <w:pPr>
         <w:spacing w:after="0" w:line="360" w:lineRule="auto"/>
-        <w:rPr>
-          <w:rFonts w:ascii="Times New Roman" w:hAnsi="Times New Roman" w:cs="Times New Roman"/>
-          <w:sz w:val="24"/>
-          <w:szCs w:val="24"/>
-        </w:rPr>
       </w:pPr>
     </w:p>
     <w:p>
@@ -4614,11 +4508,6 @@
     <w:p>
       <w:pPr>
         <w:spacing w:after="0" w:line="360" w:lineRule="auto"/>
-        <w:rPr>
-          <w:rFonts w:ascii="Times New Roman" w:hAnsi="Times New Roman" w:cs="Times New Roman"/>
-          <w:sz w:val="24"/>
-          <w:szCs w:val="24"/>
-        </w:rPr>
       </w:pPr>
     </w:p>
     <w:p>
@@ -4651,17 +4540,11 @@
       <w:pPr>
         <w:spacing w:after="0" w:line="360" w:lineRule="auto"/>
         <w:jc w:val="both"/>
-        <w:rPr>
-          <w:rFonts w:ascii="Times New Roman" w:hAnsi="Times New Roman" w:cs="Times New Roman"/>
-          <w:sz w:val="24"/>
-          <w:szCs w:val="24"/>
-        </w:rPr>
-      </w:pPr>
-      <w:r>
-        <w:rPr>
-          <w:rFonts w:ascii="Times New Roman" w:eastAsia="Times New Roman" w:hAnsi="Times New Roman" w:cs="Times New Roman"/>
-          <w:sz w:val="24"/>
-          <w:szCs w:val="24"/>
+      </w:pPr>
+      <w:r>
+        <w:rPr>
+          <w:rFonts w:ascii="Times New Roman" w:eastAsia="Times New Roman" w:hAnsi="Times New Roman" w:cs="Times New Roman"/>
+          <w:sz w:val="24"/>
         </w:rPr>
         <w:tab/>
       </w:r>
@@ -4744,11 +4627,6 @@
         <w:spacing w:after="0" w:line="240" w:lineRule="auto"/>
         <w:ind w:left="1134" w:right="1134" w:hanging="425"/>
         <w:jc w:val="both"/>
-        <w:rPr>
-          <w:rFonts w:ascii="Times New Roman" w:hAnsi="Times New Roman" w:cs="Times New Roman"/>
-          <w:sz w:val="24"/>
-          <w:szCs w:val="24"/>
-        </w:rPr>
       </w:pPr>
     </w:p>
     <w:p>
@@ -4787,11 +4665,6 @@
         <w:spacing w:after="0" w:line="360" w:lineRule="auto"/>
         <w:ind w:firstLine="708"/>
         <w:jc w:val="both"/>
-        <w:rPr>
-          <w:rFonts w:ascii="Times New Roman" w:hAnsi="Times New Roman" w:cs="Times New Roman"/>
-          <w:sz w:val="24"/>
-          <w:szCs w:val="24"/>
-        </w:rPr>
       </w:pPr>
     </w:p>
     <w:p>
@@ -4821,11 +4694,6 @@
         <w:spacing w:after="0" w:line="360" w:lineRule="auto"/>
         <w:ind w:firstLine="708"/>
         <w:jc w:val="both"/>
-        <w:rPr>
-          <w:rFonts w:ascii="Times New Roman" w:hAnsi="Times New Roman" w:cs="Times New Roman"/>
-          <w:sz w:val="24"/>
-          <w:szCs w:val="24"/>
-        </w:rPr>
       </w:pPr>
     </w:p>
     <w:p>
@@ -4855,11 +4723,6 @@
         <w:spacing w:after="0" w:line="360" w:lineRule="auto"/>
         <w:ind w:firstLine="708"/>
         <w:jc w:val="both"/>
-        <w:rPr>
-          <w:rFonts w:ascii="Times New Roman" w:hAnsi="Times New Roman" w:cs="Times New Roman"/>
-          <w:sz w:val="24"/>
-          <w:szCs w:val="24"/>
-        </w:rPr>
       </w:pPr>
     </w:p>
     <w:p>
@@ -4889,11 +4752,6 @@
         <w:spacing w:after="0" w:line="360" w:lineRule="auto"/>
         <w:ind w:firstLine="708"/>
         <w:jc w:val="both"/>
-        <w:rPr>
-          <w:rFonts w:ascii="Times New Roman" w:hAnsi="Times New Roman" w:cs="Times New Roman"/>
-          <w:sz w:val="24"/>
-          <w:szCs w:val="24"/>
-        </w:rPr>
       </w:pPr>
     </w:p>
     <w:p>
@@ -4923,11 +4781,6 @@
         <w:spacing w:after="0" w:line="360" w:lineRule="auto"/>
         <w:ind w:firstLine="708"/>
         <w:jc w:val="both"/>
-        <w:rPr>
-          <w:rFonts w:ascii="Times New Roman" w:hAnsi="Times New Roman" w:cs="Times New Roman"/>
-          <w:sz w:val="24"/>
-          <w:szCs w:val="24"/>
-        </w:rPr>
       </w:pPr>
     </w:p>
     <w:p>
@@ -4957,11 +4810,6 @@
         <w:spacing w:after="0" w:line="360" w:lineRule="auto"/>
         <w:ind w:firstLine="708"/>
         <w:jc w:val="both"/>
-        <w:rPr>
-          <w:rFonts w:ascii="Times New Roman" w:hAnsi="Times New Roman" w:cs="Times New Roman"/>
-          <w:sz w:val="24"/>
-          <w:szCs w:val="24"/>
-        </w:rPr>
       </w:pPr>
     </w:p>
     <w:p>
@@ -4990,11 +4838,6 @@
       <w:pPr>
         <w:spacing w:after="0" w:line="360" w:lineRule="auto"/>
         <w:jc w:val="both"/>
-        <w:rPr>
-          <w:rFonts w:ascii="Times New Roman" w:hAnsi="Times New Roman" w:cs="Times New Roman"/>
-          <w:sz w:val="24"/>
-          <w:szCs w:val="24"/>
-        </w:rPr>
       </w:pPr>
     </w:p>
     <w:p>
@@ -5014,16 +4857,11 @@
     <w:p>
       <w:pPr>
         <w:spacing w:after="0" w:line="360" w:lineRule="auto"/>
-        <w:rPr>
-          <w:rFonts w:ascii="Times New Roman" w:hAnsi="Times New Roman" w:cs="Times New Roman"/>
-          <w:sz w:val="24"/>
-          <w:szCs w:val="24"/>
-        </w:rPr>
       </w:pPr>
     </w:p>
     <w:tbl>
       <w:tblPr>
-        <w:tblStyle w:val="a"/>
+        <w:tblStyle w:val="2"/>
         <w:tblW w:w="8046" w:type="dxa"/>
         <w:tblInd w:w="-115" w:type="dxa"/>
         <w:tblBorders>
@@ -5164,7 +5002,6 @@
                 <w:rFonts w:ascii="Times New Roman" w:eastAsia="Times New Roman" w:hAnsi="Times New Roman" w:cs="Times New Roman"/>
                 <w:sz w:val="24"/>
               </w:rPr>
-              <w:lastRenderedPageBreak/>
               <w:t>B</w:t>
             </w:r>
           </w:p>
@@ -5232,6 +5069,7 @@
                 <w:rFonts w:ascii="Times New Roman" w:eastAsia="Times New Roman" w:hAnsi="Times New Roman" w:cs="Times New Roman"/>
                 <w:sz w:val="24"/>
               </w:rPr>
+              <w:lastRenderedPageBreak/>
               <w:t>C</w:t>
             </w:r>
           </w:p>
@@ -6038,31 +5876,11 @@
       </w:r>
     </w:p>
     <w:p>
-      <w:pPr>
-        <w:rPr>
-          <w:rFonts w:ascii="Times New Roman" w:hAnsi="Times New Roman" w:cs="Times New Roman"/>
-          <w:sz w:val="24"/>
-          <w:szCs w:val="24"/>
-        </w:rPr>
-      </w:pPr>
-      <w:r>
-        <w:rPr>
-          <w:rFonts w:ascii="Times New Roman" w:hAnsi="Times New Roman" w:cs="Times New Roman"/>
-          <w:sz w:val="24"/>
-          <w:szCs w:val="24"/>
-        </w:rPr>
+      <w:r>
         <w:br w:type="page"/>
       </w:r>
     </w:p>
-    <w:p>
-      <w:pPr>
-        <w:rPr>
-          <w:rFonts w:ascii="Times New Roman" w:hAnsi="Times New Roman" w:cs="Times New Roman"/>
-          <w:sz w:val="24"/>
-          <w:szCs w:val="24"/>
-        </w:rPr>
-      </w:pPr>
-    </w:p>
+    <w:p/>
     <w:p>
       <w:pPr>
         <w:keepNext/>
@@ -6944,31 +6762,11 @@
       </w:r>
     </w:p>
     <w:p>
-      <w:pPr>
-        <w:rPr>
-          <w:rFonts w:ascii="Times New Roman" w:hAnsi="Times New Roman" w:cs="Times New Roman"/>
-          <w:sz w:val="24"/>
-          <w:szCs w:val="24"/>
-        </w:rPr>
-      </w:pPr>
-      <w:r>
-        <w:rPr>
-          <w:rFonts w:ascii="Times New Roman" w:hAnsi="Times New Roman" w:cs="Times New Roman"/>
-          <w:sz w:val="24"/>
-          <w:szCs w:val="24"/>
-        </w:rPr>
+      <w:r>
         <w:br w:type="page"/>
       </w:r>
     </w:p>
-    <w:p>
-      <w:pPr>
-        <w:rPr>
-          <w:rFonts w:ascii="Times New Roman" w:hAnsi="Times New Roman" w:cs="Times New Roman"/>
-          <w:sz w:val="24"/>
-          <w:szCs w:val="24"/>
-        </w:rPr>
-      </w:pPr>
-    </w:p>
+    <w:p/>
     <w:p>
       <w:pPr>
         <w:spacing w:after="0" w:line="360" w:lineRule="auto"/>
@@ -6986,24 +6784,18 @@
       <w:pPr>
         <w:spacing w:after="0" w:line="360" w:lineRule="auto"/>
         <w:jc w:val="center"/>
-        <w:rPr>
-          <w:rFonts w:ascii="Times New Roman" w:hAnsi="Times New Roman" w:cs="Times New Roman"/>
-          <w:sz w:val="24"/>
-          <w:szCs w:val="24"/>
-        </w:rPr>
-      </w:pPr>
-      <w:r>
-        <w:rPr>
-          <w:rFonts w:ascii="Times New Roman" w:eastAsia="Times New Roman" w:hAnsi="Times New Roman" w:cs="Times New Roman"/>
-          <w:sz w:val="24"/>
-          <w:szCs w:val="24"/>
+      </w:pPr>
+      <w:r>
+        <w:rPr>
+          <w:rFonts w:ascii="Times New Roman" w:eastAsia="Times New Roman" w:hAnsi="Times New Roman" w:cs="Times New Roman"/>
+          <w:sz w:val="24"/>
         </w:rPr>
         <w:t xml:space="preserve"> </w:t>
       </w:r>
     </w:p>
     <w:tbl>
       <w:tblPr>
-        <w:tblStyle w:val="a0"/>
+        <w:tblStyle w:val="1"/>
         <w:tblW w:w="4877" w:type="dxa"/>
         <w:jc w:val="center"/>
         <w:tblInd w:w="-15" w:type="dxa"/>
@@ -8803,11 +8595,6 @@
       <w:pPr>
         <w:spacing w:after="0" w:line="360" w:lineRule="auto"/>
         <w:jc w:val="center"/>
-        <w:rPr>
-          <w:rFonts w:ascii="Times New Roman" w:hAnsi="Times New Roman" w:cs="Times New Roman"/>
-          <w:sz w:val="24"/>
-          <w:szCs w:val="24"/>
-        </w:rPr>
       </w:pPr>
     </w:p>
     <w:p>
@@ -8833,7 +8620,7 @@
           <w:noProof/>
         </w:rPr>
         <w:drawing>
-          <wp:inline distT="0" distB="0" distL="0" distR="0" wp14:anchorId="1AEF1B6F" wp14:editId="61FC259F">
+          <wp:inline distT="0" distB="0" distL="0" distR="0">
             <wp:extent cx="5252085" cy="1561126"/>
             <wp:effectExtent l="0" t="0" r="0" b="0"/>
             <wp:docPr id="2" name="image03.png"/>
@@ -8886,25 +8673,13 @@
       <w:pPr>
         <w:spacing w:after="0" w:line="360" w:lineRule="auto"/>
         <w:jc w:val="center"/>
-        <w:rPr>
-          <w:rFonts w:ascii="Times New Roman" w:hAnsi="Times New Roman" w:cs="Times New Roman"/>
-          <w:sz w:val="24"/>
-          <w:szCs w:val="24"/>
-        </w:rPr>
-      </w:pPr>
-    </w:p>
-    <w:p>
-      <w:pPr>
-        <w:spacing w:after="0" w:line="360" w:lineRule="auto"/>
-        <w:rPr>
-          <w:rFonts w:ascii="Times New Roman" w:hAnsi="Times New Roman" w:cs="Times New Roman"/>
-          <w:sz w:val="24"/>
-          <w:szCs w:val="24"/>
-        </w:rPr>
-      </w:pPr>
-      <w:bookmarkStart w:id="0" w:name="h.gjdgxs" w:colFirst="0" w:colLast="0"/>
-      <w:bookmarkStart w:id="1" w:name="_GoBack"/>
-      <w:bookmarkEnd w:id="0"/>
+      </w:pPr>
+    </w:p>
+    <w:p>
+      <w:pPr>
+        <w:spacing w:after="0" w:line="360" w:lineRule="auto"/>
+      </w:pPr>
+      <w:bookmarkStart w:id="1" w:name="h.gjdgxs" w:colFirst="0" w:colLast="0"/>
       <w:bookmarkEnd w:id="1"/>
     </w:p>
     <w:sectPr>
@@ -8990,7 +8765,7 @@
         <w:szCs w:val="22"/>
         <w:lang w:val="es-ES"/>
       </w:rPr>
-      <w:t>7</w:t>
+      <w:t>12</w:t>
     </w:r>
     <w:r>
       <w:rPr>
@@ -9661,7 +9436,8 @@
       <w:sz w:val="48"/>
     </w:rPr>
   </w:style>
-  <w:style w:type="table" w:customStyle="1" w:styleId="a">
+  <w:style w:type="table" w:customStyle="1" w:styleId="2">
+    <w:name w:val="2"/>
     <w:basedOn w:val="TableNormal"/>
     <w:pPr>
       <w:spacing w:after="0" w:line="240" w:lineRule="auto"/>
@@ -9677,7 +9453,8 @@
       </w:tblCellMar>
     </w:tblPr>
   </w:style>
-  <w:style w:type="table" w:customStyle="1" w:styleId="a0">
+  <w:style w:type="table" w:customStyle="1" w:styleId="1">
+    <w:name w:val="1"/>
     <w:basedOn w:val="TableNormal"/>
     <w:tblPr>
       <w:tblStyleRowBandSize w:val="1"/>
@@ -10103,7 +9880,8 @@
       <w:sz w:val="48"/>
     </w:rPr>
   </w:style>
-  <w:style w:type="table" w:customStyle="1" w:styleId="a">
+  <w:style w:type="table" w:customStyle="1" w:styleId="2">
+    <w:name w:val="2"/>
     <w:basedOn w:val="TableNormal"/>
     <w:pPr>
       <w:spacing w:after="0" w:line="240" w:lineRule="auto"/>
@@ -10119,7 +9897,8 @@
       </w:tblCellMar>
     </w:tblPr>
   </w:style>
-  <w:style w:type="table" w:customStyle="1" w:styleId="a0">
+  <w:style w:type="table" w:customStyle="1" w:styleId="1">
+    <w:name w:val="1"/>
     <w:basedOn w:val="TableNormal"/>
     <w:tblPr>
       <w:tblStyleRowBandSize w:val="1"/>

</xml_diff>